<commit_message>
marathon update - webpage
</commit_message>
<xml_diff>
--- a/docs/running/boston_marathon_2023/boston_marathon_worksheet-key.docx
+++ b/docs/running/boston_marathon_2023/boston_marathon_worksheet-key.docx
@@ -22,10 +22,7 @@
         <w:pStyle w:val="FirstParagraph"/>
       </w:pPr>
       <w:r>
-        <w:t>The Boston Marathon is an annual marathon traditionally held on Patriots’ Day, the third Monday of April. Begun in 1897, the event is one of the world’s oldest annual marathons and ranks as one of the world’s most prestigious road racing events. The Boston</w:t>
-      </w:r>
-      <w:r>
-        <w:t xml:space="preserve"> Marathon attracts runners from all over the world, featuring thousands of participants and extensive spectator support, embodying the spirit of community and endurance.</w:t>
+        <w:t>The Boston Marathon is an annual marathon traditionally held on Patriots’ Day, the third Monday of April. Begun in 1897, the event is one of the world’s oldest annual marathons and ranks as one of the world’s most prestigious road racing events. The Boston Marathon attracts runners from all over the world, featuring thousands of participants and extensive spectator support, embodying the spirit of community and endurance.</w:t>
       </w:r>
     </w:p>
     <w:p>
@@ -33,10 +30,7 @@
         <w:pStyle w:val="BodyText"/>
       </w:pPr>
       <w:r>
-        <w:t>We will be investigating the results from the 2023 Boston Marathon - which consists of</w:t>
-      </w:r>
-      <w:r>
-        <w:t xml:space="preserve"> 26,598 runners that completed the race. In addition to the </w:t>
+        <w:t xml:space="preserve">We will be investigating the results from the 2023 Boston Marathon - which consists of 26,598 runners that completed the race. In addition to the </w:t>
       </w:r>
       <w:r>
         <w:rPr>
@@ -63,10 +57,7 @@
         <w:t>finish_net_minutes</w:t>
       </w:r>
       <w:r>
-        <w:t xml:space="preserve"> variable shows the race result time of the runner that is timed from when they cross the starting gate at the beginning of the race to the fin</w:t>
-      </w:r>
-      <w:r>
-        <w:t xml:space="preserve">ish line. The full data (boston_marathon_2023.csv) is available at </w:t>
+        <w:t xml:space="preserve"> variable shows the race result time of the runner that is timed from when they cross the starting gate at the beginning of the race to the finish line. The full data (boston_marathon_2023.csv) is available at </w:t>
       </w:r>
       <w:hyperlink r:id="rId7">
         <w:r>
@@ -88,13 +79,7 @@
         <w:rPr>
           <w:rStyle w:val="FunctionTok"/>
         </w:rPr>
-        <w:t>suppres</w:t>
-      </w:r>
-      <w:r>
-        <w:rPr>
-          <w:rStyle w:val="FunctionTok"/>
-        </w:rPr>
-        <w:t>sPackageStartupMessages</w:t>
+        <w:t>suppressPackageStartupMessages</w:t>
       </w:r>
       <w:r>
         <w:rPr>
@@ -739,14 +724,78 @@
           <w:i/>
           <w:iCs/>
         </w:rPr>
-        <w:t>The distribution of finish times (in minutes) for 2023 Boston Marathon participants is seemingly bimodal and skewed towar</w:t>
+        <w:t xml:space="preserve">The distribution of finish times (in minutes) for 2023 Boston Marathon participants is </w:t>
       </w:r>
       <w:r>
         <w:rPr>
           <w:i/>
           <w:iCs/>
         </w:rPr>
-        <w:t>ds higher values. (i.e., right skewed). There is a mode for runners that typically takes approximately 175 minutes, another mode around 210 minutes, and most runners finish in the 140 minute to 375 minute range.</w:t>
+        <w:t>seemingly uni</w:t>
+      </w:r>
+      <w:r>
+        <w:rPr>
+          <w:i/>
+          <w:iCs/>
+        </w:rPr>
+        <w:t xml:space="preserve">modal and skewed towards higher values. (i.e., right skewed). There is a </w:t>
+      </w:r>
+      <w:r>
+        <w:rPr>
+          <w:i/>
+          <w:iCs/>
+        </w:rPr>
+        <w:t xml:space="preserve">clear </w:t>
+      </w:r>
+      <w:r>
+        <w:rPr>
+          <w:i/>
+          <w:iCs/>
+        </w:rPr>
+        <w:t>mode for runners that typically takes around 210 minutes</w:t>
+      </w:r>
+      <w:r>
+        <w:rPr>
+          <w:i/>
+          <w:iCs/>
+        </w:rPr>
+        <w:t xml:space="preserve"> to finish</w:t>
+      </w:r>
+      <w:r>
+        <w:rPr>
+          <w:i/>
+          <w:iCs/>
+        </w:rPr>
+        <w:t xml:space="preserve"> and most runners finish in the 140 minute to 375 minute range.</w:t>
+      </w:r>
+      <w:r>
+        <w:rPr>
+          <w:i/>
+          <w:iCs/>
+        </w:rPr>
+        <w:t xml:space="preserve"> Students might </w:t>
+      </w:r>
+      <w:r>
+        <w:rPr>
+          <w:i/>
+          <w:iCs/>
+        </w:rPr>
+        <w:lastRenderedPageBreak/>
+        <w:t xml:space="preserve">notice the spike at </w:t>
+      </w:r>
+      <w:r>
+        <w:rPr>
+          <w:i/>
+          <w:iCs/>
+        </w:rPr>
+        <w:t>ap</w:t>
+      </w:r>
+      <w:r>
+        <w:rPr>
+          <w:i/>
+          <w:iCs/>
+        </w:rPr>
+        <w:t xml:space="preserve">proximately 175 minutes. This could be viewed as another mode (making the distribution bimodal) and is predominately caused by displaying the distributions of both genders together. </w:t>
       </w:r>
     </w:p>
     <w:p>
@@ -758,11 +807,19 @@
         </w:numPr>
       </w:pPr>
       <w:r>
-        <w:lastRenderedPageBreak/>
-        <w:t>Identify some potential confounding variable</w:t>
-      </w:r>
-      <w:r>
-        <w:t>s that might help explain my their is variability in finish times.</w:t>
+        <w:t xml:space="preserve">Identify some potential confounding variables that might help explain </w:t>
+      </w:r>
+      <w:r>
+        <w:t>why</w:t>
+      </w:r>
+      <w:r>
+        <w:t xml:space="preserve"> ther</w:t>
+      </w:r>
+      <w:r>
+        <w:t>e</w:t>
+      </w:r>
+      <w:r>
+        <w:t xml:space="preserve"> is variability in finish times.</w:t>
       </w:r>
     </w:p>
     <w:p>
@@ -774,14 +831,7 @@
           <w:i/>
           <w:iCs/>
         </w:rPr>
-        <w:t>Answers will vary. A few potential confounding variables that might explain variability in marathon finish times include gender/sex, age, training regimen, previous marathon experience, and</w:t>
-      </w:r>
-      <w:r>
-        <w:rPr>
-          <w:i/>
-          <w:iCs/>
-        </w:rPr>
-        <w:t xml:space="preserve"> individual health conditions or injuries.</w:t>
+        <w:t>Answers will vary. A few potential confounding variables that might explain variability in marathon finish times include gender/sex, age, training regimen, previous marathon experience, and individual health conditions or injuries.</w:t>
       </w:r>
     </w:p>
     <w:p>
@@ -799,6 +849,9 @@
     <w:p>
       <w:pPr>
         <w:pStyle w:val="SourceCode"/>
+        <w:rPr>
+          <w:rStyle w:val="NormalTok"/>
+        </w:rPr>
       </w:pPr>
       <w:r>
         <w:rPr>
@@ -960,17 +1013,377 @@
         <w:rPr>
           <w:rStyle w:val="NormalTok"/>
         </w:rPr>
+        <w:t xml:space="preserve">))) </w:t>
+      </w:r>
+      <w:r>
+        <w:rPr>
+          <w:rStyle w:val="SpecialCharTok"/>
+        </w:rPr>
+        <w:t>+</w:t>
+      </w:r>
+      <w:r>
+        <w:rPr>
+          <w:rStyle w:val="NormalTok"/>
+        </w:rPr>
+        <w:t xml:space="preserve"> </w:t>
+      </w:r>
+      <w:r>
+        <w:br/>
+      </w:r>
+      <w:r>
+        <w:rPr>
+          <w:rStyle w:val="NormalTok"/>
+        </w:rPr>
+        <w:t xml:space="preserve">  </w:t>
+      </w:r>
+      <w:r>
+        <w:rPr>
+          <w:rStyle w:val="FunctionTok"/>
+        </w:rPr>
+        <w:t>geom_histogram</w:t>
+      </w:r>
+      <w:r>
+        <w:rPr>
+          <w:rStyle w:val="NormalTok"/>
+        </w:rPr>
+        <w:t>(</w:t>
+      </w:r>
+      <w:r>
+        <w:rPr>
+          <w:rStyle w:val="AttributeTok"/>
+        </w:rPr>
+        <w:t>color =</w:t>
+      </w:r>
+      <w:r>
+        <w:rPr>
+          <w:rStyle w:val="NormalTok"/>
+        </w:rPr>
+        <w:t xml:space="preserve"> </w:t>
+      </w:r>
+      <w:r>
+        <w:rPr>
+          <w:rStyle w:val="StringTok"/>
+        </w:rPr>
+        <w:t>"black"</w:t>
+      </w:r>
+      <w:r>
+        <w:rPr>
+          <w:rStyle w:val="NormalTok"/>
+        </w:rPr>
+        <w:t xml:space="preserve">, </w:t>
+      </w:r>
+      <w:r>
+        <w:rPr>
+          <w:rStyle w:val="AttributeTok"/>
+        </w:rPr>
+        <w:t>fill =</w:t>
+      </w:r>
+      <w:r>
+        <w:rPr>
+          <w:rStyle w:val="NormalTok"/>
+        </w:rPr>
+        <w:t xml:space="preserve"> </w:t>
+      </w:r>
+      <w:r>
+        <w:rPr>
+          <w:rStyle w:val="StringTok"/>
+        </w:rPr>
+        <w:t>"grey60"</w:t>
+      </w:r>
+      <w:r>
+        <w:rPr>
+          <w:rStyle w:val="NormalTok"/>
+        </w:rPr>
+        <w:t xml:space="preserve">, </w:t>
+      </w:r>
+      <w:r>
+        <w:rPr>
+          <w:rStyle w:val="AttributeTok"/>
+        </w:rPr>
+        <w:t>binwidth =</w:t>
+      </w:r>
+      <w:r>
+        <w:rPr>
+          <w:rStyle w:val="NormalTok"/>
+        </w:rPr>
+        <w:t xml:space="preserve"> </w:t>
+      </w:r>
+      <w:r>
+        <w:rPr>
+          <w:rStyle w:val="DecValTok"/>
+        </w:rPr>
+        <w:t>2</w:t>
+      </w:r>
+      <w:r>
+        <w:rPr>
+          <w:rStyle w:val="NormalTok"/>
+        </w:rPr>
+        <w:t xml:space="preserve">) </w:t>
+      </w:r>
+      <w:r>
+        <w:rPr>
+          <w:rStyle w:val="SpecialCharTok"/>
+        </w:rPr>
+        <w:t>+</w:t>
+      </w:r>
+      <w:r>
+        <w:br/>
+      </w:r>
+      <w:r>
+        <w:rPr>
+          <w:rStyle w:val="NormalTok"/>
+        </w:rPr>
+        <w:t xml:space="preserve">  </w:t>
+      </w:r>
+      <w:r>
+        <w:rPr>
+          <w:rStyle w:val="FunctionTok"/>
+        </w:rPr>
+        <w:t>theme_minimal</w:t>
+      </w:r>
+      <w:r>
+        <w:rPr>
+          <w:rStyle w:val="NormalTok"/>
+        </w:rPr>
+        <w:t xml:space="preserve">() </w:t>
+      </w:r>
+      <w:r>
+        <w:rPr>
+          <w:rStyle w:val="SpecialCharTok"/>
+        </w:rPr>
+        <w:t>+</w:t>
+      </w:r>
+      <w:r>
+        <w:br/>
+      </w:r>
+      <w:r>
+        <w:rPr>
+          <w:rStyle w:val="NormalTok"/>
+        </w:rPr>
+        <w:t xml:space="preserve">  </w:t>
+      </w:r>
+      <w:r>
+        <w:rPr>
+          <w:rStyle w:val="FunctionTok"/>
+        </w:rPr>
+        <w:t>labs</w:t>
+      </w:r>
+      <w:r>
+        <w:rPr>
+          <w:rStyle w:val="NormalTok"/>
+        </w:rPr>
+        <w:t>(</w:t>
+      </w:r>
+      <w:r>
+        <w:rPr>
+          <w:rStyle w:val="AttributeTok"/>
+        </w:rPr>
+        <w:t>x =</w:t>
+      </w:r>
+      <w:r>
+        <w:rPr>
+          <w:rStyle w:val="NormalTok"/>
+        </w:rPr>
+        <w:t xml:space="preserve"> </w:t>
+      </w:r>
+      <w:r>
+        <w:rPr>
+          <w:rStyle w:val="StringTok"/>
+        </w:rPr>
+        <w:t>"Result time (minutes)"</w:t>
+      </w:r>
+      <w:r>
+        <w:rPr>
+          <w:rStyle w:val="NormalTok"/>
+        </w:rPr>
+        <w:t xml:space="preserve">, </w:t>
+      </w:r>
+      <w:r>
+        <w:rPr>
+          <w:rStyle w:val="AttributeTok"/>
+        </w:rPr>
+        <w:t>y =</w:t>
+      </w:r>
+      <w:r>
+        <w:rPr>
+          <w:rStyle w:val="NormalTok"/>
+        </w:rPr>
+        <w:t xml:space="preserve"> </w:t>
+      </w:r>
+      <w:r>
+        <w:rPr>
+          <w:rStyle w:val="StringTok"/>
+        </w:rPr>
+        <w:t>"Number of runners"</w:t>
+      </w:r>
+      <w:r>
+        <w:rPr>
+          <w:rStyle w:val="NormalTok"/>
+        </w:rPr>
+        <w:t xml:space="preserve">) </w:t>
+      </w:r>
+      <w:r>
+        <w:rPr>
+          <w:rStyle w:val="SpecialCharTok"/>
+        </w:rPr>
+        <w:t>+</w:t>
+      </w:r>
+      <w:r>
+        <w:br/>
+      </w:r>
+      <w:r>
+        <w:rPr>
+          <w:rStyle w:val="NormalTok"/>
+        </w:rPr>
+        <w:t xml:space="preserve">  </w:t>
+      </w:r>
+      <w:r>
+        <w:rPr>
+          <w:rStyle w:val="FunctionTok"/>
+        </w:rPr>
+        <w:t>scale_x_continuous</w:t>
+      </w:r>
+      <w:r>
+        <w:rPr>
+          <w:rStyle w:val="NormalTok"/>
+        </w:rPr>
+        <w:t>(</w:t>
+      </w:r>
+      <w:r>
+        <w:rPr>
+          <w:rStyle w:val="AttributeTok"/>
+        </w:rPr>
+        <w:t>breaks=</w:t>
+      </w:r>
+      <w:r>
+        <w:rPr>
+          <w:rStyle w:val="FunctionTok"/>
+        </w:rPr>
+        <w:t>seq</w:t>
+      </w:r>
+      <w:r>
+        <w:rPr>
+          <w:rStyle w:val="NormalTok"/>
+        </w:rPr>
+        <w:t>(</w:t>
+      </w:r>
+      <w:r>
+        <w:rPr>
+          <w:rStyle w:val="DecValTok"/>
+        </w:rPr>
+        <w:t>100</w:t>
+      </w:r>
+      <w:r>
+        <w:rPr>
+          <w:rStyle w:val="NormalTok"/>
+        </w:rPr>
+        <w:t>,</w:t>
+      </w:r>
+      <w:r>
+        <w:rPr>
+          <w:rStyle w:val="DecValTok"/>
+        </w:rPr>
+        <w:t>500</w:t>
+      </w:r>
+      <w:r>
+        <w:rPr>
+          <w:rStyle w:val="NormalTok"/>
+        </w:rPr>
+        <w:t xml:space="preserve">, </w:t>
+      </w:r>
+      <w:r>
+        <w:rPr>
+          <w:rStyle w:val="AttributeTok"/>
+        </w:rPr>
+        <w:t>by =</w:t>
+      </w:r>
+      <w:r>
+        <w:rPr>
+          <w:rStyle w:val="NormalTok"/>
+        </w:rPr>
+        <w:t xml:space="preserve"> </w:t>
+      </w:r>
+      <w:r>
+        <w:rPr>
+          <w:rStyle w:val="DecValTok"/>
+        </w:rPr>
+        <w:t>50</w:t>
+      </w:r>
+      <w:r>
+        <w:rPr>
+          <w:rStyle w:val="NormalTok"/>
+        </w:rPr>
+        <w:t xml:space="preserve">)) </w:t>
+      </w:r>
+      <w:r>
+        <w:rPr>
+          <w:rStyle w:val="SpecialCharTok"/>
+        </w:rPr>
+        <w:t>+</w:t>
+      </w:r>
+      <w:r>
+        <w:br/>
+      </w:r>
+      <w:r>
+        <w:rPr>
+          <w:rStyle w:val="NormalTok"/>
+        </w:rPr>
+        <w:t xml:space="preserve">  </w:t>
+      </w:r>
+      <w:r>
+        <w:rPr>
+          <w:rStyle w:val="FunctionTok"/>
+        </w:rPr>
+        <w:t>facet_grid</w:t>
+      </w:r>
+      <w:r>
+        <w:rPr>
+          <w:rStyle w:val="NormalTok"/>
+        </w:rPr>
+        <w:t>(</w:t>
+      </w:r>
+      <w:r>
+        <w:rPr>
+          <w:rStyle w:val="FunctionTok"/>
+        </w:rPr>
+        <w:t>vars</w:t>
+      </w:r>
+      <w:r>
+        <w:rPr>
+          <w:rStyle w:val="NormalTok"/>
+        </w:rPr>
+        <w:t xml:space="preserve">(gender), </w:t>
+      </w:r>
+      <w:r>
+        <w:rPr>
+          <w:rStyle w:val="AttributeTok"/>
+        </w:rPr>
+        <w:t>scales =</w:t>
+      </w:r>
+      <w:r>
+        <w:rPr>
+          <w:rStyle w:val="NormalTok"/>
+        </w:rPr>
+        <w:t xml:space="preserve"> </w:t>
+      </w:r>
+      <w:r>
+        <w:rPr>
+          <w:rStyle w:val="StringTok"/>
+        </w:rPr>
+        <w:t>"free_y"</w:t>
+      </w:r>
+      <w:r>
+        <w:rPr>
+          <w:rStyle w:val="NormalTok"/>
+        </w:rPr>
         <w:t>)</w:t>
       </w:r>
       <w:r>
-        <w:rPr>
-          <w:rStyle w:val="NormalTok"/>
-        </w:rPr>
-        <w:t xml:space="preserve">)) </w:t>
-      </w:r>
-      <w:r>
-        <w:rPr>
-          <w:rStyle w:val="SpecialCharTok"/>
+        <w:t xml:space="preserve"> </w:t>
+      </w:r>
+      <w:r>
+        <w:rPr>
+          <w:rStyle w:val="NormalTok"/>
         </w:rPr>
         <w:t>+</w:t>
       </w:r>
@@ -978,395 +1391,80 @@
         <w:rPr>
           <w:rStyle w:val="NormalTok"/>
         </w:rPr>
-        <w:t xml:space="preserve"> </w:t>
-      </w:r>
-      <w:r>
         <w:br/>
-      </w:r>
-      <w:r>
-        <w:rPr>
-          <w:rStyle w:val="NormalTok"/>
-        </w:rPr>
         <w:t xml:space="preserve">  </w:t>
       </w:r>
       <w:r>
         <w:rPr>
           <w:rStyle w:val="FunctionTok"/>
         </w:rPr>
-        <w:t>geom_histogram</w:t>
-      </w:r>
-      <w:r>
-        <w:rPr>
-          <w:rStyle w:val="NormalTok"/>
-        </w:rPr>
-        <w:t>(</w:t>
-      </w:r>
-      <w:r>
-        <w:rPr>
-          <w:rStyle w:val="AttributeTok"/>
-        </w:rPr>
-        <w:t>color =</w:t>
-      </w:r>
-      <w:r>
-        <w:rPr>
-          <w:rStyle w:val="NormalTok"/>
-        </w:rPr>
-        <w:t xml:space="preserve"> </w:t>
-      </w:r>
-      <w:r>
-        <w:rPr>
-          <w:rStyle w:val="StringTok"/>
-        </w:rPr>
-        <w:t>"black"</w:t>
-      </w:r>
-      <w:r>
-        <w:rPr>
-          <w:rStyle w:val="NormalTok"/>
-        </w:rPr>
-        <w:t xml:space="preserve">, </w:t>
-      </w:r>
-      <w:r>
-        <w:rPr>
-          <w:rStyle w:val="AttributeTok"/>
-        </w:rPr>
-        <w:t>fill =</w:t>
-      </w:r>
-      <w:r>
-        <w:rPr>
-          <w:rStyle w:val="NormalTok"/>
-        </w:rPr>
-        <w:t xml:space="preserve"> </w:t>
-      </w:r>
-      <w:r>
-        <w:rPr>
-          <w:rStyle w:val="StringTok"/>
-        </w:rPr>
-        <w:t>"grey60"</w:t>
-      </w:r>
-      <w:r>
-        <w:rPr>
-          <w:rStyle w:val="NormalTok"/>
-        </w:rPr>
-        <w:t xml:space="preserve">, </w:t>
-      </w:r>
-      <w:r>
-        <w:rPr>
-          <w:rStyle w:val="AttributeTok"/>
-        </w:rPr>
-        <w:t>binwidth =</w:t>
-      </w:r>
-      <w:r>
-        <w:rPr>
-          <w:rStyle w:val="NormalTok"/>
-        </w:rPr>
-        <w:t xml:space="preserve"> </w:t>
-      </w:r>
-      <w:r>
-        <w:rPr>
-          <w:rStyle w:val="DecValTok"/>
-        </w:rPr>
-        <w:t>2</w:t>
-      </w:r>
-      <w:r>
-        <w:rPr>
-          <w:rStyle w:val="NormalTok"/>
-        </w:rPr>
-        <w:t xml:space="preserve">) </w:t>
-      </w:r>
-      <w:r>
-        <w:rPr>
-          <w:rStyle w:val="SpecialCharTok"/>
-        </w:rPr>
-        <w:t>+</w:t>
-      </w:r>
-      <w:r>
-        <w:br/>
-      </w:r>
-      <w:r>
-        <w:rPr>
-          <w:rStyle w:val="NormalTok"/>
-        </w:rPr>
-        <w:t xml:space="preserve">  </w:t>
-      </w:r>
-      <w:r>
-        <w:rPr>
-          <w:rStyle w:val="FunctionTok"/>
-        </w:rPr>
-        <w:t>theme_minimal</w:t>
-      </w:r>
-      <w:r>
-        <w:rPr>
-          <w:rStyle w:val="NormalTok"/>
-        </w:rPr>
-        <w:t xml:space="preserve">() </w:t>
-      </w:r>
-      <w:r>
-        <w:rPr>
-          <w:rStyle w:val="SpecialCharTok"/>
-        </w:rPr>
-        <w:t>+</w:t>
-      </w:r>
-      <w:r>
-        <w:br/>
-      </w:r>
-      <w:r>
-        <w:rPr>
-          <w:rStyle w:val="NormalTok"/>
-        </w:rPr>
-        <w:t xml:space="preserve">  </w:t>
-      </w:r>
-      <w:r>
-        <w:rPr>
-          <w:rStyle w:val="FunctionTok"/>
-        </w:rPr>
-        <w:t>labs</w:t>
-      </w:r>
-      <w:r>
-        <w:rPr>
-          <w:rStyle w:val="NormalTok"/>
-        </w:rPr>
-        <w:t>(</w:t>
-      </w:r>
-      <w:r>
-        <w:rPr>
-          <w:rStyle w:val="AttributeTok"/>
-        </w:rPr>
-        <w:t>x =</w:t>
-      </w:r>
-      <w:r>
-        <w:rPr>
-          <w:rStyle w:val="NormalTok"/>
-        </w:rPr>
-        <w:t xml:space="preserve"> </w:t>
-      </w:r>
-      <w:r>
-        <w:rPr>
-          <w:rStyle w:val="StringTok"/>
-        </w:rPr>
-        <w:t>"Result time (minutes)"</w:t>
-      </w:r>
-      <w:r>
-        <w:rPr>
-          <w:rStyle w:val="NormalTok"/>
-        </w:rPr>
-        <w:t xml:space="preserve">, </w:t>
-      </w:r>
-      <w:r>
-        <w:rPr>
-          <w:rStyle w:val="AttributeTok"/>
-        </w:rPr>
-        <w:t>y =</w:t>
-      </w:r>
-      <w:r>
-        <w:rPr>
-          <w:rStyle w:val="NormalTok"/>
-        </w:rPr>
-        <w:t xml:space="preserve"> </w:t>
-      </w:r>
-      <w:r>
-        <w:rPr>
-          <w:rStyle w:val="StringTok"/>
-        </w:rPr>
-        <w:t>"Number of runners"</w:t>
-      </w:r>
-      <w:r>
-        <w:rPr>
-          <w:rStyle w:val="NormalTok"/>
-        </w:rPr>
-        <w:t xml:space="preserve">) </w:t>
-      </w:r>
-      <w:r>
-        <w:rPr>
-          <w:rStyle w:val="SpecialCharTok"/>
-        </w:rPr>
-        <w:t>+</w:t>
-      </w:r>
-      <w:r>
-        <w:br/>
-      </w:r>
-      <w:r>
-        <w:rPr>
-          <w:rStyle w:val="NormalTok"/>
-        </w:rPr>
-        <w:t xml:space="preserve">  </w:t>
-      </w:r>
-      <w:r>
-        <w:rPr>
-          <w:rStyle w:val="FunctionTok"/>
-        </w:rPr>
-        <w:t>scale_x_continuous</w:t>
-      </w:r>
-      <w:r>
-        <w:rPr>
-          <w:rStyle w:val="NormalTok"/>
-        </w:rPr>
-        <w:t>(</w:t>
-      </w:r>
-      <w:r>
-        <w:rPr>
-          <w:rStyle w:val="AttributeTok"/>
-        </w:rPr>
-        <w:t>breaks=</w:t>
-      </w:r>
-      <w:r>
-        <w:rPr>
-          <w:rStyle w:val="FunctionTok"/>
-        </w:rPr>
-        <w:t>seq</w:t>
-      </w:r>
-      <w:r>
-        <w:rPr>
-          <w:rStyle w:val="NormalTok"/>
-        </w:rPr>
-        <w:t>(</w:t>
-      </w:r>
-      <w:r>
-        <w:rPr>
-          <w:rStyle w:val="DecValTok"/>
-        </w:rPr>
-        <w:t>100</w:t>
-      </w:r>
-      <w:r>
-        <w:rPr>
-          <w:rStyle w:val="NormalTok"/>
-        </w:rPr>
-        <w:t>,</w:t>
-      </w:r>
-      <w:r>
-        <w:rPr>
-          <w:rStyle w:val="DecValTok"/>
-        </w:rPr>
-        <w:t>500</w:t>
-      </w:r>
-      <w:r>
-        <w:rPr>
-          <w:rStyle w:val="NormalTok"/>
-        </w:rPr>
-        <w:t xml:space="preserve">, </w:t>
-      </w:r>
-      <w:r>
-        <w:rPr>
-          <w:rStyle w:val="AttributeTok"/>
-        </w:rPr>
-        <w:t>by =</w:t>
-      </w:r>
-      <w:r>
-        <w:rPr>
-          <w:rStyle w:val="NormalTok"/>
-        </w:rPr>
-        <w:t xml:space="preserve"> </w:t>
-      </w:r>
-      <w:r>
-        <w:rPr>
-          <w:rStyle w:val="DecValTok"/>
-        </w:rPr>
-        <w:t>50</w:t>
-      </w:r>
-      <w:r>
-        <w:rPr>
-          <w:rStyle w:val="NormalTok"/>
-        </w:rPr>
-        <w:t xml:space="preserve">)) </w:t>
-      </w:r>
-      <w:r>
-        <w:rPr>
-          <w:rStyle w:val="SpecialCharTok"/>
-        </w:rPr>
-        <w:t>+</w:t>
-      </w:r>
-      <w:r>
-        <w:br/>
-      </w:r>
-      <w:r>
-        <w:rPr>
-          <w:rStyle w:val="NormalTok"/>
-        </w:rPr>
-        <w:t xml:space="preserve">  </w:t>
-      </w:r>
-      <w:r>
-        <w:rPr>
-          <w:rStyle w:val="FunctionTok"/>
-        </w:rPr>
-        <w:t>facet_grid</w:t>
-      </w:r>
-      <w:r>
-        <w:rPr>
-          <w:rStyle w:val="NormalTok"/>
-        </w:rPr>
-        <w:t>(</w:t>
-      </w:r>
-      <w:r>
-        <w:rPr>
-          <w:rStyle w:val="FunctionTok"/>
-        </w:rPr>
-        <w:t>vars</w:t>
-      </w:r>
-      <w:r>
-        <w:rPr>
-          <w:rStyle w:val="NormalTok"/>
-        </w:rPr>
-        <w:t xml:space="preserve">(gender), </w:t>
-      </w:r>
-      <w:r>
-        <w:rPr>
-          <w:rStyle w:val="AttributeTok"/>
-        </w:rPr>
-        <w:t>scales =</w:t>
-      </w:r>
-      <w:r>
-        <w:rPr>
-          <w:rStyle w:val="NormalTok"/>
-        </w:rPr>
-        <w:t xml:space="preserve"> </w:t>
-      </w:r>
-      <w:r>
-        <w:rPr>
-          <w:rStyle w:val="StringTok"/>
-        </w:rPr>
-        <w:t>"free_y"</w:t>
-      </w:r>
-      <w:r>
-        <w:rPr>
-          <w:rStyle w:val="NormalTok"/>
-        </w:rPr>
-        <w:t>)</w:t>
-      </w:r>
-      <w:r>
-        <w:br/>
-      </w:r>
-      <w:r>
-        <w:rPr>
-          <w:rStyle w:val="NormalTok"/>
-        </w:rPr>
-        <w:t>hist_by_gender</w:t>
+        <w:t>theme</w:t>
+      </w:r>
+      <w:r>
+        <w:rPr>
+          <w:rStyle w:val="NormalTok"/>
+        </w:rPr>
+        <w:t>(strip.text.y = element_text(angle = 0))</w:t>
       </w:r>
     </w:p>
     <w:p>
       <w:pPr>
-        <w:pStyle w:val="FirstParagraph"/>
+        <w:pStyle w:val="SourceCode"/>
+        <w:rPr>
+          <w:rFonts w:ascii="Consolas" w:hAnsi="Consolas"/>
+          <w:color w:val="003B4F"/>
+          <w:sz w:val="22"/>
+          <w:shd w:val="clear" w:color="auto" w:fill="F1F3F5"/>
+        </w:rPr>
+      </w:pPr>
+      <w:r>
+        <w:rPr>
+          <w:rStyle w:val="NormalTok"/>
+        </w:rPr>
+        <w:t>hist_by_gender</w:t>
+      </w:r>
+    </w:p>
+    <w:p>
+      <w:pPr>
+        <w:pStyle w:val="NormalWeb"/>
+      </w:pPr>
+    </w:p>
+    <w:p>
+      <w:pPr>
+        <w:pStyle w:val="BodyText"/>
         <w:jc w:val="center"/>
       </w:pPr>
+      <w:bookmarkStart w:id="0" w:name="_GoBack"/>
       <w:r>
         <w:rPr>
           <w:noProof/>
         </w:rPr>
         <w:drawing>
-          <wp:inline distT="0" distB="0" distL="0" distR="0">
-            <wp:extent cx="3696101" cy="3696101"/>
+          <wp:inline distT="0" distB="0" distL="0" distR="0" wp14:anchorId="29BFD0BE" wp14:editId="3EB7D873">
+            <wp:extent cx="4076700" cy="4076700"/>
             <wp:effectExtent l="0" t="0" r="0" b="0"/>
-            <wp:docPr id="25" name="Picture"/>
-            <wp:cNvGraphicFramePr/>
+            <wp:docPr id="3" name="Picture 3" descr="C:\Users\iramler\AppData\Local\Packages\Microsoft.Windows.Photos_8wekyb3d8bbwe\TempState\ShareServiceTempFolder\finishtime_by_gender.jpeg"/>
+            <wp:cNvGraphicFramePr>
+              <a:graphicFrameLocks xmlns:a="http://schemas.openxmlformats.org/drawingml/2006/main" noChangeAspect="1"/>
+            </wp:cNvGraphicFramePr>
             <a:graphic xmlns:a="http://schemas.openxmlformats.org/drawingml/2006/main">
               <a:graphicData uri="http://schemas.openxmlformats.org/drawingml/2006/picture">
                 <pic:pic xmlns:pic="http://schemas.openxmlformats.org/drawingml/2006/picture">
                   <pic:nvPicPr>
-                    <pic:cNvPr id="26" name="Picture" descr="boston_marathon_worksheet_files/figure-docx/unnamed-chunk-4-1.png"/>
+                    <pic:cNvPr id="0" name="Picture 17" descr="C:\Users\iramler\AppData\Local\Packages\Microsoft.Windows.Photos_8wekyb3d8bbwe\TempState\ShareServiceTempFolder\finishtime_by_gender.jpeg"/>
                     <pic:cNvPicPr>
                       <a:picLocks noChangeAspect="1" noChangeArrowheads="1"/>
                     </pic:cNvPicPr>
                   </pic:nvPicPr>
                   <pic:blipFill>
-                    <a:blip r:embed="rId9"/>
+                    <a:blip r:embed="rId9">
+                      <a:extLst>
+                        <a:ext uri="{28A0092B-C50C-407E-A947-70E740481C1C}">
+                          <a14:useLocalDpi xmlns:a14="http://schemas.microsoft.com/office/drawing/2010/main" val="0"/>
+                        </a:ext>
+                      </a:extLst>
+                    </a:blip>
+                    <a:srcRect/>
                     <a:stretch>
                       <a:fillRect/>
                     </a:stretch>
@@ -1374,16 +1472,14 @@
                   <pic:spPr bwMode="auto">
                     <a:xfrm>
                       <a:off x="0" y="0"/>
-                      <a:ext cx="3696101" cy="3696101"/>
+                      <a:ext cx="4076700" cy="4076700"/>
                     </a:xfrm>
                     <a:prstGeom prst="rect">
                       <a:avLst/>
                     </a:prstGeom>
                     <a:noFill/>
-                    <a:ln w="9525">
+                    <a:ln>
                       <a:noFill/>
-                      <a:headEnd/>
-                      <a:tailEnd/>
                     </a:ln>
                   </pic:spPr>
                 </pic:pic>
@@ -1392,14 +1488,13 @@
           </wp:inline>
         </w:drawing>
       </w:r>
+      <w:bookmarkEnd w:id="0"/>
     </w:p>
     <w:p>
       <w:pPr>
         <w:pStyle w:val="BodyText"/>
-      </w:pPr>
-      <w:r>
-        <w:br w:type="page"/>
-      </w:r>
+        <w:jc w:val="center"/>
+      </w:pPr>
     </w:p>
     <w:p>
       <w:pPr>
@@ -2416,13 +2511,7 @@
         <w:rPr>
           <w:i/>
         </w:rPr>
-        <w:t>Spread: The spread of Men’s times is slightly larger ranging from 125 minutes to approximately 375. (There are a few runners beyond th</w:t>
-      </w:r>
-      <w:r>
-        <w:rPr>
-          <w:i/>
-        </w:rPr>
-        <w:t>at, up to about 440 minutes.) Women’s times range from about 140 minutes to 375 minutes. (With a few runners again having larger times.)</w:t>
+        <w:t>Spread: The spread of Men’s times is slightly larger ranging from 125 minutes to approximately 375. (There are a few runners beyond that, up to about 440 minutes.) Women’s times range from about 140 minutes to 375 minutes. (With a few runners again having larger times.)</w:t>
       </w:r>
     </w:p>
     <w:p>
@@ -2448,13 +2537,13 @@
         </w:numPr>
       </w:pPr>
       <w:r>
-        <w:t xml:space="preserve">Evans Chebet, </w:t>
-      </w:r>
-      <w:r>
-        <w:t>from Kondabilet, Kenya, was the fastest male to complete the race clocking in at 125.9 minutes. (Evans also won the 2022 Boston and 2022 New York marathons) Hellen Obiri, from Kisii, Kenya, won the women’s competition with a time of 141.63 minutes. (Hellen</w:t>
-      </w:r>
-      <w:r>
-        <w:t xml:space="preserve"> also won the 2023 New York marathon and is a two-time silver medalist in the 5000m event.) Relative to their competition, which runner, Evans or Hellen, had the better finishing time? Justify your answer numerically.</w:t>
+        <w:t>Evans Chebet, from Kondabilet, Kenya, was the fastest male to complete the race clocking in at 125.9 minutes. (Evans also won the 2022 Boston and 2022 New York marathons) Hellen Obiri, from Kisii, Kenya, won the women’s competition with a time of 141.63 minutes. (Hellen also won the 2023 New York marathon and is a two-time silver medalist in the 5000m event.) Relative to the competition</w:t>
+      </w:r>
+      <w:r>
+        <w:t xml:space="preserve"> of the same gender</w:t>
+      </w:r>
+      <w:r>
+        <w:t>, which runner, Evans or Hellen, had the better finishing time? Justify your answer numerically.</w:t>
       </w:r>
     </w:p>
     <w:p>
@@ -2468,19 +2557,13 @@
         <w:rPr>
           <w:i/>
         </w:rPr>
-        <w:t>Answers will likely vary. Instructors</w:t>
+        <w:t xml:space="preserve">Answers will likely vary. Instructors are encouraged to discuss how there may not be a clear </w:t>
       </w:r>
       <w:r>
         <w:rPr>
           <w:i/>
         </w:rPr>
-        <w:t xml:space="preserve"> are encouraged to discuss how there may not be a clear way to answer to this question. First, students likely need to decide on what “competition” means. (They will likely go to just comparing within gender - but possibly think about incorporating age gro</w:t>
-      </w:r>
-      <w:r>
-        <w:rPr>
-          <w:i/>
-        </w:rPr>
-        <w:t>ups too.)</w:t>
+        <w:t>way to answer to this question.</w:t>
       </w:r>
     </w:p>
     <w:p>
@@ -2624,53 +2707,6 @@
           <m:t>=-1.982</m:t>
         </m:r>
       </m:oMath>
-    </w:p>
-    <w:p>
-      <w:pPr>
-        <w:pStyle w:val="Compact"/>
-      </w:pPr>
-    </w:p>
-    <w:p>
-      <w:pPr>
-        <w:pStyle w:val="Compact"/>
-        <w:numPr>
-          <w:ilvl w:val="0"/>
-          <w:numId w:val="5"/>
-        </w:numPr>
-      </w:pPr>
-      <w:r>
-        <w:t>What other information might be useful to collect about that could be incorporated into an analysis like this? What type of issues might occur with getting this information?</w:t>
-      </w:r>
-    </w:p>
-    <w:p>
-      <w:pPr>
-        <w:pStyle w:val="Compact"/>
-        <w:ind w:left="720"/>
-      </w:pPr>
-    </w:p>
-    <w:p>
-      <w:pPr>
-        <w:pStyle w:val="Compact"/>
-        <w:rPr>
-          <w:i/>
-        </w:rPr>
-      </w:pPr>
-      <w:r>
-        <w:rPr>
-          <w:i/>
-        </w:rPr>
-        <w:t>An obvious choice would be age of the runner. We have age groups, so we could partially incorporate this information, but not perfectly so. Other pieces of information would be much harder to track for 26,000 runners.</w:t>
-      </w:r>
-      <w:bookmarkStart w:id="0" w:name="_GoBack"/>
-      <w:bookmarkEnd w:id="0"/>
-    </w:p>
-    <w:p>
-      <w:pPr>
-        <w:pStyle w:val="Compact"/>
-        <w:rPr>
-          <w:i/>
-        </w:rPr>
-      </w:pPr>
     </w:p>
     <w:sectPr>
       <w:pgSz w:w="12240" w:h="15840"/>
@@ -3502,7 +3538,7 @@
     <w:lsdException w:name="E-mail Signature" w:semiHidden="1" w:unhideWhenUsed="1"/>
     <w:lsdException w:name="HTML Top of Form" w:semiHidden="1" w:unhideWhenUsed="1"/>
     <w:lsdException w:name="HTML Bottom of Form" w:semiHidden="1" w:unhideWhenUsed="1"/>
-    <w:lsdException w:name="Normal (Web)" w:semiHidden="1" w:unhideWhenUsed="1"/>
+    <w:lsdException w:name="Normal (Web)" w:semiHidden="1" w:uiPriority="99" w:unhideWhenUsed="1"/>
     <w:lsdException w:name="HTML Acronym" w:semiHidden="1" w:unhideWhenUsed="1"/>
     <w:lsdException w:name="HTML Address" w:semiHidden="1" w:unhideWhenUsed="1"/>
     <w:lsdException w:name="HTML Cite" w:semiHidden="1" w:unhideWhenUsed="1"/>
@@ -3571,6 +3607,13 @@
     <w:lsdException w:name="Medium Shading 2"/>
     <w:lsdException w:name="Medium List 1"/>
     <w:lsdException w:name="Medium List 2"/>
+    <w:lsdException w:name="Medium Grid 1"/>
+    <w:lsdException w:name="Medium Grid 2"/>
+    <w:lsdException w:name="Medium Grid 3"/>
+    <w:lsdException w:name="Dark List"/>
+    <w:lsdException w:name="Colorful Shading"/>
+    <w:lsdException w:name="Colorful List"/>
+    <w:lsdException w:name="Colorful Grid"/>
     <w:lsdException w:name="Light Shading Accent 1"/>
     <w:lsdException w:name="Light List Accent 1"/>
     <w:lsdException w:name="Light Grid Accent 1"/>
@@ -4521,6 +4564,108 @@
       <w:color w:val="003B4F"/>
       <w:sz w:val="22"/>
       <w:shd w:val="clear" w:color="auto" w:fill="F1F3F5"/>
+    </w:rPr>
+  </w:style>
+  <w:style w:type="character" w:styleId="CommentReference">
+    <w:name w:val="annotation reference"/>
+    <w:basedOn w:val="DefaultParagraphFont"/>
+    <w:semiHidden/>
+    <w:unhideWhenUsed/>
+    <w:rsid w:val="007D3B40"/>
+    <w:rPr>
+      <w:sz w:val="16"/>
+      <w:szCs w:val="16"/>
+    </w:rPr>
+  </w:style>
+  <w:style w:type="paragraph" w:styleId="CommentText">
+    <w:name w:val="annotation text"/>
+    <w:basedOn w:val="Normal"/>
+    <w:link w:val="CommentTextChar"/>
+    <w:semiHidden/>
+    <w:unhideWhenUsed/>
+    <w:rsid w:val="007D3B40"/>
+    <w:rPr>
+      <w:sz w:val="20"/>
+      <w:szCs w:val="20"/>
+    </w:rPr>
+  </w:style>
+  <w:style w:type="character" w:customStyle="1" w:styleId="CommentTextChar">
+    <w:name w:val="Comment Text Char"/>
+    <w:basedOn w:val="DefaultParagraphFont"/>
+    <w:link w:val="CommentText"/>
+    <w:semiHidden/>
+    <w:rsid w:val="007D3B40"/>
+    <w:rPr>
+      <w:sz w:val="20"/>
+      <w:szCs w:val="20"/>
+    </w:rPr>
+  </w:style>
+  <w:style w:type="paragraph" w:styleId="CommentSubject">
+    <w:name w:val="annotation subject"/>
+    <w:basedOn w:val="CommentText"/>
+    <w:next w:val="CommentText"/>
+    <w:link w:val="CommentSubjectChar"/>
+    <w:semiHidden/>
+    <w:unhideWhenUsed/>
+    <w:rsid w:val="007D3B40"/>
+    <w:rPr>
+      <w:b/>
+      <w:bCs/>
+    </w:rPr>
+  </w:style>
+  <w:style w:type="character" w:customStyle="1" w:styleId="CommentSubjectChar">
+    <w:name w:val="Comment Subject Char"/>
+    <w:basedOn w:val="CommentTextChar"/>
+    <w:link w:val="CommentSubject"/>
+    <w:semiHidden/>
+    <w:rsid w:val="007D3B40"/>
+    <w:rPr>
+      <w:b/>
+      <w:bCs/>
+      <w:sz w:val="20"/>
+      <w:szCs w:val="20"/>
+    </w:rPr>
+  </w:style>
+  <w:style w:type="paragraph" w:styleId="BalloonText">
+    <w:name w:val="Balloon Text"/>
+    <w:basedOn w:val="Normal"/>
+    <w:link w:val="BalloonTextChar"/>
+    <w:semiHidden/>
+    <w:unhideWhenUsed/>
+    <w:rsid w:val="007D3B40"/>
+    <w:pPr>
+      <w:spacing w:after="0"/>
+    </w:pPr>
+    <w:rPr>
+      <w:rFonts w:ascii="Segoe UI" w:hAnsi="Segoe UI" w:cs="Segoe UI"/>
+      <w:sz w:val="18"/>
+      <w:szCs w:val="18"/>
+    </w:rPr>
+  </w:style>
+  <w:style w:type="character" w:customStyle="1" w:styleId="BalloonTextChar">
+    <w:name w:val="Balloon Text Char"/>
+    <w:basedOn w:val="DefaultParagraphFont"/>
+    <w:link w:val="BalloonText"/>
+    <w:semiHidden/>
+    <w:rsid w:val="007D3B40"/>
+    <w:rPr>
+      <w:rFonts w:ascii="Segoe UI" w:hAnsi="Segoe UI" w:cs="Segoe UI"/>
+      <w:sz w:val="18"/>
+      <w:szCs w:val="18"/>
+    </w:rPr>
+  </w:style>
+  <w:style w:type="paragraph" w:styleId="NormalWeb">
+    <w:name w:val="Normal (Web)"/>
+    <w:basedOn w:val="Normal"/>
+    <w:uiPriority w:val="99"/>
+    <w:semiHidden/>
+    <w:unhideWhenUsed/>
+    <w:rsid w:val="007455C0"/>
+    <w:pPr>
+      <w:spacing w:before="100" w:beforeAutospacing="1" w:after="100" w:afterAutospacing="1"/>
+    </w:pPr>
+    <w:rPr>
+      <w:rFonts w:ascii="Times New Roman" w:eastAsia="Times New Roman" w:hAnsi="Times New Roman" w:cs="Times New Roman"/>
     </w:rPr>
   </w:style>
 </w:styles>

</xml_diff>